<commit_message>
Added ARP and IP animations
</commit_message>
<xml_diff>
--- a/exam-21-achouri-redouane.docx
+++ b/exam-21-achouri-redouane.docx
@@ -90,14 +90,7 @@
                                 <w:rFonts w:hint="default" w:ascii="Raleway" w:hAnsi="Raleway" w:cs="Raleway"/>
                                 <w:caps/>
                               </w:rPr>
-                              <w:t>École</w:t>
-                            </w:r>
-                            <w:r>
-                              <w:rPr>
-                                <w:rFonts w:hint="default" w:ascii="Raleway" w:hAnsi="Raleway" w:cs="Raleway"/>
-                                <w:caps/>
-                              </w:rPr>
-                              <w:t xml:space="preserve"> nationale Polytechnique</w:t>
+                              <w:t>École nationale Polytechnique</w:t>
                             </w:r>
                           </w:p>
                           <w:p>
@@ -118,16 +111,7 @@
                                 <w:sz w:val="28"/>
                                 <w:szCs w:val="22"/>
                               </w:rPr>
-                              <w:t xml:space="preserve">Département </w:t>
-                            </w:r>
-                            <w:r>
-                              <w:rPr>
-                                <w:rFonts w:hint="default" w:ascii="Raleway" w:hAnsi="Raleway" w:cs="Raleway"/>
-                                <w:caps/>
-                                <w:sz w:val="28"/>
-                                <w:szCs w:val="22"/>
-                              </w:rPr>
-                              <w:t>D’é</w:t>
+                              <w:t>Département D’é</w:t>
                             </w:r>
                             <w:r>
                               <w:rPr>
@@ -159,7 +143,7 @@
           </mc:Choice>
           <mc:Fallback>
             <w:pict>
-              <v:shape id="Zone de texte 1" o:spid="_x0000_s1026" o:spt="202" type="#_x0000_t202" style="position:absolute;left:0pt;margin-left:84.85pt;margin-top:-0.2pt;height:97.75pt;width:366.6pt;z-index:251663360;mso-width-relative:page;mso-height-relative:page;" filled="f" stroked="f" coordsize="21600,21600" o:allowincell="f" o:gfxdata="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">
+              <v:shape id="Zone de texte 1" o:spid="_x0000_s1026" o:spt="202" type="#_x0000_t202" style="position:absolute;left:0pt;margin-left:84.85pt;margin-top:-0.2pt;height:97.75pt;width:366.6pt;z-index:251663360;mso-width-relative:page;mso-height-relative:page;" filled="f" stroked="f" coordsize="21600,21600" o:allowincell="f" o:gfxdata="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">
                 <v:fill on="f" focussize="0,0"/>
                 <v:stroke on="f"/>
                 <v:imagedata o:title=""/>
@@ -203,14 +187,7 @@
                           <w:rFonts w:hint="default" w:ascii="Raleway" w:hAnsi="Raleway" w:cs="Raleway"/>
                           <w:caps/>
                         </w:rPr>
-                        <w:t>École</w:t>
-                      </w:r>
-                      <w:r>
-                        <w:rPr>
-                          <w:rFonts w:hint="default" w:ascii="Raleway" w:hAnsi="Raleway" w:cs="Raleway"/>
-                          <w:caps/>
-                        </w:rPr>
-                        <w:t xml:space="preserve"> nationale Polytechnique</w:t>
+                        <w:t>École nationale Polytechnique</w:t>
                       </w:r>
                     </w:p>
                     <w:p>
@@ -231,16 +208,7 @@
                           <w:sz w:val="28"/>
                           <w:szCs w:val="22"/>
                         </w:rPr>
-                        <w:t xml:space="preserve">Département </w:t>
-                      </w:r>
-                      <w:r>
-                        <w:rPr>
-                          <w:rFonts w:hint="default" w:ascii="Raleway" w:hAnsi="Raleway" w:cs="Raleway"/>
-                          <w:caps/>
-                          <w:sz w:val="28"/>
-                          <w:szCs w:val="22"/>
-                        </w:rPr>
-                        <w:t>D’é</w:t>
+                        <w:t>Département D’é</w:t>
                       </w:r>
                       <w:r>
                         <w:rPr>
@@ -654,7 +622,13 @@
         <w:fldChar w:fldCharType="end"/>
       </w:r>
       <w:r>
-        <w:t xml:space="preserve"> contenant le compte-rendu, les diagrammes, les animations et les simulations. De cette façon, pas besoin de télécharger des archives RAR, ZIP, ... Tout est présent en ligne.</w:t>
+        <w:t xml:space="preserve"> contenant le compte-rendu, les diagrammes, les animations et les simulations. De cette façon, pas besoin de télécharger des archives RAR, ZIP, ... Tout est présent</w:t>
+      </w:r>
+      <w:r>
+        <w:t>é</w:t>
+      </w:r>
+      <w:r>
+        <w:t xml:space="preserve"> en ligne.</w:t>
       </w:r>
     </w:p>
     <w:p>
@@ -678,30 +652,39 @@
         </w:rPr>
       </w:pPr>
       <w:r>
-        <w:t>N.B.: Si le lien ne s</w:t>
-      </w:r>
-      <w:r>
-        <w:rPr>
-          <w:rFonts w:hint="default"/>
-        </w:rPr>
-        <w:t>’ouvre pas, voici l’URL du répertoire :</w:t>
-      </w:r>
-    </w:p>
-    <w:p>
-      <w:pPr>
-        <w:numPr>
-          <w:ilvl w:val="0"/>
-          <w:numId w:val="0"/>
-        </w:numPr>
-        <w:ind w:firstLine="420" w:firstLineChars="0"/>
-        <w:rPr>
-          <w:rFonts w:hint="default"/>
-          <w:b w:val="0"/>
-          <w:bCs w:val="0"/>
-        </w:rPr>
-      </w:pPr>
+        <w:t>P</w:t>
+      </w:r>
       <w:bookmarkStart w:id="0" w:name="_GoBack"/>
       <w:bookmarkEnd w:id="0"/>
+      <w:r>
+        <w:t>.</w:t>
+      </w:r>
+      <w:r>
+        <w:t>S</w:t>
+      </w:r>
+      <w:r>
+        <w:t>.: Si le lien ne s</w:t>
+      </w:r>
+      <w:r>
+        <w:rPr>
+          <w:rFonts w:hint="default"/>
+        </w:rPr>
+        <w:t>’ouvre pas, voici l’URL du répertoire :</w:t>
+      </w:r>
+    </w:p>
+    <w:p>
+      <w:pPr>
+        <w:numPr>
+          <w:ilvl w:val="0"/>
+          <w:numId w:val="0"/>
+        </w:numPr>
+        <w:ind w:firstLine="420" w:firstLineChars="0"/>
+        <w:rPr>
+          <w:rFonts w:hint="default"/>
+          <w:b w:val="0"/>
+          <w:bCs w:val="0"/>
+        </w:rPr>
+      </w:pPr>
       <w:r>
         <w:rPr>
           <w:rFonts w:hint="default"/>
@@ -2621,7 +2604,7 @@
     <w:lsdException w:qFormat="1" w:unhideWhenUsed="0" w:uiPriority="0" w:semiHidden="0" w:name="heading 1"/>
     <w:lsdException w:qFormat="1" w:uiPriority="0" w:name="heading 2"/>
     <w:lsdException w:qFormat="1" w:uiPriority="0" w:name="heading 3"/>
-    <w:lsdException w:qFormat="1" w:uiPriority="0" w:name="heading 4"/>
+    <w:lsdException w:qFormat="1" w:uiPriority="0" w:semiHidden="0" w:name="heading 4"/>
     <w:lsdException w:qFormat="1" w:uiPriority="0" w:name="heading 5"/>
     <w:lsdException w:qFormat="1" w:uiPriority="0" w:name="heading 6"/>
     <w:lsdException w:qFormat="1" w:uiPriority="0" w:name="heading 7"/>

</xml_diff>